<commit_message>
feat(pattern): add flashoffonce and flashononce pattern
</commit_message>
<xml_diff>
--- a/docs/PCS-Rasp Setup SOP 05042022 .docx
+++ b/docs/PCS-Rasp Setup SOP 05042022 .docx
@@ -45,21 +45,8 @@
           <w:numId w:val="4"/>
         </w:numPr>
       </w:pPr>
-      <w:proofErr w:type="spellStart"/>
-      <w:r>
-        <w:t>sudo</w:t>
-      </w:r>
-      <w:proofErr w:type="spellEnd"/>
-      <w:r>
-        <w:t xml:space="preserve"> </w:t>
-      </w:r>
-      <w:proofErr w:type="spellStart"/>
-      <w:r>
-        <w:t>raspi-config</w:t>
-      </w:r>
-      <w:proofErr w:type="spellEnd"/>
-      <w:r>
-        <w:t xml:space="preserve"> </w:t>
+      <w:r>
+        <w:t xml:space="preserve">sudo raspi-config </w:t>
       </w:r>
     </w:p>
     <w:p>
@@ -106,13 +93,8 @@
           <w:numId w:val="4"/>
         </w:numPr>
       </w:pPr>
-      <w:proofErr w:type="spellStart"/>
-      <w:r>
-        <w:t>sudo</w:t>
-      </w:r>
-      <w:proofErr w:type="spellEnd"/>
-      <w:r>
-        <w:t xml:space="preserve"> i2cdetect -y 1</w:t>
+      <w:r>
+        <w:t>sudo i2cdetect -y 1</w:t>
       </w:r>
     </w:p>
     <w:p>
@@ -166,13 +148,8 @@
         <w:pStyle w:val="Heading2"/>
       </w:pPr>
       <w:r>
-        <w:t xml:space="preserve">To pull pcs-rasp project from </w:t>
-      </w:r>
-      <w:proofErr w:type="spellStart"/>
-      <w:r>
-        <w:t>Github</w:t>
-      </w:r>
-      <w:proofErr w:type="spellEnd"/>
+        <w:t>To pull pcs-rasp project from Github</w:t>
+      </w:r>
     </w:p>
     <w:p>
       <w:pPr>
@@ -183,15 +160,7 @@
         </w:numPr>
       </w:pPr>
       <w:r>
-        <w:t xml:space="preserve">Turn off git </w:t>
-      </w:r>
-      <w:proofErr w:type="spellStart"/>
-      <w:r>
-        <w:t>ssl</w:t>
-      </w:r>
-      <w:proofErr w:type="spellEnd"/>
-      <w:r>
-        <w:t xml:space="preserve"> to enable git clone</w:t>
+        <w:t>Turn off git ssl to enable git clone</w:t>
       </w:r>
     </w:p>
     <w:p>
@@ -203,23 +172,7 @@
         </w:numPr>
       </w:pPr>
       <w:r>
-        <w:t xml:space="preserve">git </w:t>
-      </w:r>
-      <w:proofErr w:type="spellStart"/>
-      <w:r>
-        <w:t>config</w:t>
-      </w:r>
-      <w:proofErr w:type="spellEnd"/>
-      <w:r>
-        <w:t xml:space="preserve"> --global </w:t>
-      </w:r>
-      <w:proofErr w:type="spellStart"/>
-      <w:r>
-        <w:t>http.sslverify</w:t>
-      </w:r>
-      <w:proofErr w:type="spellEnd"/>
-      <w:r>
-        <w:t xml:space="preserve"> false</w:t>
+        <w:t>git config --global http.sslverify false</w:t>
       </w:r>
     </w:p>
     <w:p>
@@ -263,13 +216,8 @@
         </w:numPr>
       </w:pPr>
       <w:r>
-        <w:t xml:space="preserve">pip3 install </w:t>
-      </w:r>
-      <w:proofErr w:type="spellStart"/>
-      <w:r>
-        <w:t>virtualenv</w:t>
-      </w:r>
-      <w:proofErr w:type="spellEnd"/>
+        <w:t>pip3 install virtualenv</w:t>
+      </w:r>
     </w:p>
     <w:p>
       <w:pPr>
@@ -280,21 +228,8 @@
         </w:numPr>
       </w:pPr>
       <w:r>
-        <w:t xml:space="preserve">python3 -m </w:t>
-      </w:r>
-      <w:proofErr w:type="spellStart"/>
-      <w:r>
-        <w:t>virtualenv</w:t>
-      </w:r>
-      <w:proofErr w:type="spellEnd"/>
-      <w:r>
-        <w:t xml:space="preserve"> </w:t>
-      </w:r>
-      <w:proofErr w:type="spellStart"/>
-      <w:r>
-        <w:t>venv</w:t>
-      </w:r>
-      <w:proofErr w:type="spellEnd"/>
+        <w:t>python3 -m virtualenv venv</w:t>
+      </w:r>
     </w:p>
     <w:p>
       <w:pPr>
@@ -313,21 +248,8 @@
         <w:pStyle w:val="Heading2"/>
       </w:pPr>
       <w:r>
-        <w:t xml:space="preserve">To set auto boot up / </w:t>
-      </w:r>
-      <w:proofErr w:type="spellStart"/>
-      <w:r>
-        <w:t>startup</w:t>
-      </w:r>
-      <w:proofErr w:type="spellEnd"/>
-      <w:r>
-        <w:t xml:space="preserve"> with </w:t>
-      </w:r>
-      <w:proofErr w:type="spellStart"/>
-      <w:r>
-        <w:t>crontab</w:t>
-      </w:r>
-      <w:proofErr w:type="spellEnd"/>
+        <w:t>To set auto boot up / startup with crontab</w:t>
+      </w:r>
     </w:p>
     <w:p>
       <w:pPr>
@@ -337,13 +259,8 @@
           <w:numId w:val="1"/>
         </w:numPr>
       </w:pPr>
-      <w:proofErr w:type="spellStart"/>
-      <w:r>
-        <w:t>cp</w:t>
-      </w:r>
-      <w:proofErr w:type="spellEnd"/>
-      <w:r>
-        <w:t xml:space="preserve"> /home/pi/raspStart.sh /home/pi/pcs-rasp/raspStart.sh</w:t>
+      <w:r>
+        <w:t>cp /home/pi/raspStart.sh /home/pi/pcs-rasp/raspStart.sh</w:t>
       </w:r>
     </w:p>
     <w:p>
@@ -366,21 +283,8 @@
           <w:numId w:val="1"/>
         </w:numPr>
       </w:pPr>
-      <w:proofErr w:type="spellStart"/>
-      <w:r>
-        <w:t>sudo</w:t>
-      </w:r>
-      <w:proofErr w:type="spellEnd"/>
-      <w:r>
-        <w:t xml:space="preserve"> </w:t>
-      </w:r>
-      <w:proofErr w:type="spellStart"/>
-      <w:r>
-        <w:t>chmod</w:t>
-      </w:r>
-      <w:proofErr w:type="spellEnd"/>
-      <w:r>
-        <w:t xml:space="preserve"> 775 /home/pi/raspStart.sh</w:t>
+      <w:r>
+        <w:t>sudo chmod 775 /home/pi/raspStart.sh</w:t>
       </w:r>
     </w:p>
     <w:p>
@@ -392,15 +296,7 @@
         </w:numPr>
       </w:pPr>
       <w:r>
-        <w:t xml:space="preserve">To setup </w:t>
-      </w:r>
-      <w:proofErr w:type="spellStart"/>
-      <w:r>
-        <w:t>crontab</w:t>
-      </w:r>
-      <w:proofErr w:type="spellEnd"/>
-      <w:r>
-        <w:t xml:space="preserve"> with the raspStart.sh</w:t>
+        <w:t>To setup crontab with the raspStart.sh</w:t>
       </w:r>
     </w:p>
     <w:p>
@@ -411,21 +307,8 @@
           <w:numId w:val="1"/>
         </w:numPr>
       </w:pPr>
-      <w:proofErr w:type="spellStart"/>
-      <w:r>
-        <w:t>sudo</w:t>
-      </w:r>
-      <w:proofErr w:type="spellEnd"/>
-      <w:r>
-        <w:t xml:space="preserve"> </w:t>
-      </w:r>
-      <w:proofErr w:type="spellStart"/>
-      <w:r>
-        <w:t>crontab</w:t>
-      </w:r>
-      <w:proofErr w:type="spellEnd"/>
-      <w:r>
-        <w:t xml:space="preserve"> </w:t>
+      <w:r>
+        <w:t xml:space="preserve">sudo crontab </w:t>
       </w:r>
       <w:r>
         <w:t>–</w:t>
@@ -443,15 +326,7 @@
         </w:numPr>
       </w:pPr>
       <w:r>
-        <w:t xml:space="preserve">choose any editor if </w:t>
-      </w:r>
-      <w:proofErr w:type="spellStart"/>
-      <w:r>
-        <w:t>you'r</w:t>
-      </w:r>
-      <w:proofErr w:type="spellEnd"/>
-      <w:r>
-        <w:t xml:space="preserve"> first time</w:t>
+        <w:t>choose any editor if you'r first time</w:t>
       </w:r>
     </w:p>
     <w:p>
@@ -463,15 +338,7 @@
         </w:numPr>
       </w:pPr>
       <w:r>
-        <w:t>@reboot /home/pi/raspStart.sh &gt; /</w:t>
-      </w:r>
-      <w:proofErr w:type="spellStart"/>
-      <w:r>
-        <w:t>var</w:t>
-      </w:r>
-      <w:proofErr w:type="spellEnd"/>
-      <w:r>
-        <w:t>/log/rasp/client.log 2&gt;&amp;1</w:t>
+        <w:t>@reboot /home/pi/raspStart.sh &gt; /var/log/rasp/client.log 2&gt;&amp;1</w:t>
       </w:r>
     </w:p>
     <w:p>
@@ -483,15 +350,7 @@
         </w:numPr>
       </w:pPr>
       <w:r>
-        <w:t xml:space="preserve">To check running </w:t>
-      </w:r>
-      <w:proofErr w:type="spellStart"/>
-      <w:r>
-        <w:t>cron</w:t>
-      </w:r>
-      <w:proofErr w:type="spellEnd"/>
-      <w:r>
-        <w:t xml:space="preserve"> status</w:t>
+        <w:t>To check running cron status</w:t>
       </w:r>
     </w:p>
     <w:p>
@@ -502,35 +361,9 @@
           <w:numId w:val="1"/>
         </w:numPr>
       </w:pPr>
-      <w:proofErr w:type="spellStart"/>
-      <w:r>
-        <w:t>ps</w:t>
-      </w:r>
-      <w:proofErr w:type="spellEnd"/>
-      <w:r>
-        <w:t xml:space="preserve"> -</w:t>
-      </w:r>
-      <w:proofErr w:type="spellStart"/>
-      <w:r>
-        <w:t>ef</w:t>
-      </w:r>
-      <w:proofErr w:type="spellEnd"/>
-      <w:r>
-        <w:t xml:space="preserve"> | </w:t>
-      </w:r>
-      <w:proofErr w:type="spellStart"/>
-      <w:r>
-        <w:t>grep</w:t>
-      </w:r>
-      <w:proofErr w:type="spellEnd"/>
-      <w:r>
-        <w:t xml:space="preserve"> </w:t>
-      </w:r>
-      <w:proofErr w:type="spellStart"/>
-      <w:r>
-        <w:t>crond</w:t>
-      </w:r>
-      <w:proofErr w:type="spellEnd"/>
+      <w:r>
+        <w:t>ps -ef | grep crond</w:t>
+      </w:r>
     </w:p>
     <w:p>
       <w:pPr>
@@ -540,34 +373,16 @@
           <w:numId w:val="1"/>
         </w:numPr>
       </w:pPr>
-      <w:proofErr w:type="spellStart"/>
-      <w:r>
-        <w:t>systemctl</w:t>
-      </w:r>
-      <w:proofErr w:type="spellEnd"/>
-      <w:r>
-        <w:t xml:space="preserve"> status </w:t>
-      </w:r>
-      <w:proofErr w:type="spellStart"/>
-      <w:r>
-        <w:t>cron</w:t>
-      </w:r>
-      <w:proofErr w:type="spellEnd"/>
+      <w:r>
+        <w:t>systemctl status cron</w:t>
+      </w:r>
     </w:p>
     <w:p>
       <w:pPr>
         <w:pStyle w:val="Subtitle"/>
       </w:pPr>
       <w:r>
-        <w:t xml:space="preserve">Set to </w:t>
-      </w:r>
-      <w:proofErr w:type="spellStart"/>
-      <w:r>
-        <w:t>Crontab</w:t>
-      </w:r>
-      <w:proofErr w:type="spellEnd"/>
-      <w:r>
-        <w:t xml:space="preserve"> – Running in background</w:t>
+        <w:t>Set to Crontab – Running in background</w:t>
       </w:r>
     </w:p>
     <w:p>
@@ -575,6 +390,7 @@
         <w:rPr>
           <w:noProof/>
         </w:rPr>
+        <w:lastRenderedPageBreak/>
         <w:drawing>
           <wp:inline distT="0" distB="0" distL="0" distR="0" wp14:anchorId="6503CA23" wp14:editId="5D6E8232">
             <wp:extent cx="5731510" cy="2213610"/>
@@ -612,7 +428,40 @@
         </w:drawing>
       </w:r>
     </w:p>
-    <w:p/>
+    <w:p>
+      <w:pPr>
+        <w:pStyle w:val="ListParagraph"/>
+        <w:numPr>
+          <w:ilvl w:val="0"/>
+          <w:numId w:val="1"/>
+        </w:numPr>
+      </w:pPr>
+      <w:r>
+        <w:t xml:space="preserve">pm2 startup </w:t>
+      </w:r>
+      <w:bookmarkStart w:id="0" w:name="_GoBack"/>
+      <w:bookmarkEnd w:id="0"/>
+    </w:p>
+    <w:p>
+      <w:pPr>
+        <w:pStyle w:val="ListParagraph"/>
+        <w:numPr>
+          <w:ilvl w:val="1"/>
+          <w:numId w:val="1"/>
+        </w:numPr>
+      </w:pPr>
+      <w:hyperlink r:id="rId13" w:history="1">
+        <w:r>
+          <w:rPr>
+            <w:rStyle w:val="Hyperlink"/>
+          </w:rPr>
+          <w:t>https://pm2.keymetrics.io/docs/usage/startup/</w:t>
+        </w:r>
+      </w:hyperlink>
+      <w:r>
+        <w:tab/>
+      </w:r>
+    </w:p>
     <w:p>
       <w:pPr>
         <w:pStyle w:val="Heading2"/>
@@ -630,15 +479,7 @@
         </w:numPr>
       </w:pPr>
       <w:r>
-        <w:t xml:space="preserve">Stop </w:t>
-      </w:r>
-      <w:proofErr w:type="spellStart"/>
-      <w:r>
-        <w:t>cron</w:t>
-      </w:r>
-      <w:proofErr w:type="spellEnd"/>
-      <w:r>
-        <w:t xml:space="preserve"> job</w:t>
+        <w:t>Stop cron job</w:t>
       </w:r>
     </w:p>
     <w:p>
@@ -649,27 +490,9 @@
           <w:numId w:val="6"/>
         </w:numPr>
       </w:pPr>
-      <w:proofErr w:type="spellStart"/>
-      <w:r>
-        <w:t>Sudo</w:t>
-      </w:r>
-      <w:proofErr w:type="spellEnd"/>
-      <w:r>
-        <w:t xml:space="preserve"> </w:t>
-      </w:r>
-      <w:proofErr w:type="spellStart"/>
-      <w:r>
-        <w:t>systemctl</w:t>
-      </w:r>
-      <w:proofErr w:type="spellEnd"/>
-      <w:r>
-        <w:t xml:space="preserve"> stop </w:t>
-      </w:r>
-      <w:proofErr w:type="spellStart"/>
-      <w:r>
-        <w:t>cron</w:t>
-      </w:r>
-      <w:proofErr w:type="spellEnd"/>
+      <w:r>
+        <w:t>Sudo systemctl stop cron</w:t>
+      </w:r>
     </w:p>
     <w:p>
       <w:pPr>
@@ -680,12 +503,7 @@
         </w:numPr>
       </w:pPr>
       <w:r>
-        <w:t>Run the raspStart.sh  , I put at root dire</w:t>
-      </w:r>
-      <w:bookmarkStart w:id="0" w:name="_GoBack"/>
-      <w:bookmarkEnd w:id="0"/>
-      <w:r>
-        <w:t>ctory</w:t>
+        <w:t>Run the raspStart.sh  , I put at root directory</w:t>
       </w:r>
     </w:p>
     <w:p>
@@ -700,15 +518,7 @@
         <w:t xml:space="preserve">Inside raspStart.sh -&gt; </w:t>
       </w:r>
       <w:r>
-        <w:t xml:space="preserve">cd /home/pi/pcs-rasp/ &amp;&amp; source </w:t>
-      </w:r>
-      <w:proofErr w:type="spellStart"/>
-      <w:r>
-        <w:t>venv</w:t>
-      </w:r>
-      <w:proofErr w:type="spellEnd"/>
-      <w:r>
-        <w:t>/bin/activate &amp;&amp; python main.py</w:t>
+        <w:t>cd /home/pi/pcs-rasp/ &amp;&amp; source venv/bin/activate &amp;&amp; python main.py</w:t>
       </w:r>
     </w:p>
     <w:p>
@@ -735,7 +545,7 @@
                     <pic:cNvPicPr/>
                   </pic:nvPicPr>
                   <pic:blipFill>
-                    <a:blip r:embed="rId13"/>
+                    <a:blip r:embed="rId14"/>
                     <a:stretch>
                       <a:fillRect/>
                     </a:stretch>
@@ -806,7 +616,7 @@
                     <pic:cNvPicPr/>
                   </pic:nvPicPr>
                   <pic:blipFill>
-                    <a:blip r:embed="rId14"/>
+                    <a:blip r:embed="rId15"/>
                     <a:stretch>
                       <a:fillRect/>
                     </a:stretch>
@@ -853,19 +663,9 @@
           <w:tab w:val="left" w:pos="1141"/>
         </w:tabs>
       </w:pPr>
-      <w:proofErr w:type="spellStart"/>
-      <w:r>
-        <w:t>sudo</w:t>
-      </w:r>
-      <w:proofErr w:type="spellEnd"/>
-      <w:r>
-        <w:t xml:space="preserve"> apt update &amp;&amp; apt install </w:t>
-      </w:r>
-      <w:proofErr w:type="spellStart"/>
-      <w:r>
-        <w:t>logrotate</w:t>
-      </w:r>
-      <w:proofErr w:type="spellEnd"/>
+      <w:r>
+        <w:t>sudo apt update &amp;&amp; apt install logrotate</w:t>
+      </w:r>
     </w:p>
     <w:p>
       <w:pPr>
@@ -879,13 +679,8 @@
         </w:tabs>
       </w:pPr>
       <w:r>
-        <w:t xml:space="preserve">To add specific directory for </w:t>
-      </w:r>
-      <w:proofErr w:type="spellStart"/>
-      <w:r>
-        <w:t>logrotate</w:t>
-      </w:r>
-      <w:proofErr w:type="spellEnd"/>
+        <w:t>To add specific directory for logrotate</w:t>
+      </w:r>
     </w:p>
     <w:p>
       <w:pPr>
@@ -898,40 +693,11 @@
           <w:tab w:val="left" w:pos="1141"/>
         </w:tabs>
       </w:pPr>
-      <w:proofErr w:type="spellStart"/>
-      <w:r>
-        <w:t>Sudo</w:t>
-      </w:r>
-      <w:proofErr w:type="spellEnd"/>
-      <w:r>
-        <w:t xml:space="preserve"> </w:t>
-      </w:r>
-      <w:proofErr w:type="spellStart"/>
-      <w:r>
-        <w:t>nano</w:t>
-      </w:r>
-      <w:proofErr w:type="spellEnd"/>
-      <w:r>
-        <w:t xml:space="preserve"> </w:t>
-      </w:r>
-      <w:r>
-        <w:t>/</w:t>
-      </w:r>
-      <w:proofErr w:type="spellStart"/>
-      <w:r>
-        <w:t>etc</w:t>
-      </w:r>
-      <w:proofErr w:type="spellEnd"/>
-      <w:r>
-        <w:t>/</w:t>
-      </w:r>
-      <w:proofErr w:type="spellStart"/>
-      <w:r>
-        <w:t>logrotate.d</w:t>
-      </w:r>
-      <w:proofErr w:type="spellEnd"/>
-      <w:r>
-        <w:t>/apache2.conf</w:t>
+      <w:r>
+        <w:t xml:space="preserve">Sudo nano </w:t>
+      </w:r>
+      <w:r>
+        <w:t>/etc/logrotate.d/apache2.conf</w:t>
       </w:r>
     </w:p>
     <w:p>
@@ -946,6 +712,7 @@
         <w:rPr>
           <w:noProof/>
         </w:rPr>
+        <w:lastRenderedPageBreak/>
         <w:drawing>
           <wp:inline distT="0" distB="0" distL="0" distR="0" wp14:anchorId="74868521" wp14:editId="67AE2E22">
             <wp:extent cx="1695450" cy="2019300"/>
@@ -962,7 +729,7 @@
                     <pic:cNvPicPr/>
                   </pic:nvPicPr>
                   <pic:blipFill>
-                    <a:blip r:embed="rId15"/>
+                    <a:blip r:embed="rId16"/>
                     <a:stretch>
                       <a:fillRect/>
                     </a:stretch>
@@ -1009,29 +776,8 @@
           <w:tab w:val="left" w:pos="1141"/>
         </w:tabs>
       </w:pPr>
-      <w:proofErr w:type="spellStart"/>
-      <w:r>
-        <w:t>logrotate</w:t>
-      </w:r>
-      <w:proofErr w:type="spellEnd"/>
-      <w:r>
-        <w:t xml:space="preserve"> -d /</w:t>
-      </w:r>
-      <w:proofErr w:type="spellStart"/>
-      <w:r>
-        <w:t>etc</w:t>
-      </w:r>
-      <w:proofErr w:type="spellEnd"/>
-      <w:r>
-        <w:t>/</w:t>
-      </w:r>
-      <w:proofErr w:type="spellStart"/>
-      <w:r>
-        <w:t>logrotate.d</w:t>
-      </w:r>
-      <w:proofErr w:type="spellEnd"/>
-      <w:r>
-        <w:t>/apache2.conf</w:t>
+      <w:r>
+        <w:t>logrotate -d /etc/logrotate.d/apache2.conf</w:t>
       </w:r>
     </w:p>
     <w:p>
@@ -1103,7 +849,7 @@
       </w:r>
     </w:p>
     <w:sectPr>
-      <w:headerReference w:type="default" r:id="rId16"/>
+      <w:headerReference w:type="default" r:id="rId17"/>
       <w:pgSz w:w="11906" w:h="16838"/>
       <w:pgMar w:top="1440" w:right="1440" w:bottom="1440" w:left="1440" w:header="708" w:footer="708" w:gutter="0"/>
       <w:cols w:space="708"/>
@@ -2634,29 +2380,32 @@
 </file>
 
 <file path=customXml/item2.xml><?xml version="1.0" encoding="utf-8"?>
-<ct:contentTypeSchema xmlns:ct="http://schemas.microsoft.com/office/2006/metadata/contentType" xmlns:ma="http://schemas.microsoft.com/office/2006/metadata/properties/metaAttributes" ct:_="" ma:_="" ma:contentTypeName="Document" ma:contentTypeID="0x010100E90CEE53023D48479A72B0A95D2773E4" ma:contentTypeVersion="13" ma:contentTypeDescription="Create a new document." ma:contentTypeScope="" ma:versionID="59ba4e5d533dc061438ebaa320d6f9eb">
-  <xsd:schema xmlns:xsd="http://www.w3.org/2001/XMLSchema" xmlns:xs="http://www.w3.org/2001/XMLSchema" xmlns:p="http://schemas.microsoft.com/office/2006/metadata/properties" xmlns:ns3="d8ae5259-cbb9-4d07-a398-a69dadc62193" xmlns:ns4="c7319e1a-31ee-4024-bed3-533adc344a98" targetNamespace="http://schemas.microsoft.com/office/2006/metadata/properties" ma:root="true" ma:fieldsID="45add31beb43655b950b5930c8a47293" ns3:_="" ns4:_="">
-    <xsd:import namespace="d8ae5259-cbb9-4d07-a398-a69dadc62193"/>
-    <xsd:import namespace="c7319e1a-31ee-4024-bed3-533adc344a98"/>
+<p:properties xmlns:p="http://schemas.microsoft.com/office/2006/metadata/properties" xmlns:xsi="http://www.w3.org/2001/XMLSchema-instance" xmlns:pc="http://schemas.microsoft.com/office/infopath/2007/PartnerControls">
+  <documentManagement/>
+</p:properties>
+</file>
+
+<file path=customXml/item3.xml><?xml version="1.0" encoding="utf-8"?>
+<ct:contentTypeSchema xmlns:ct="http://schemas.microsoft.com/office/2006/metadata/contentType" xmlns:ma="http://schemas.microsoft.com/office/2006/metadata/properties/metaAttributes" ct:_="" ma:_="" ma:contentTypeName="Document" ma:contentTypeID="0x010100F02F5F91122566459F2BC7522CB671B2" ma:contentTypeVersion="10" ma:contentTypeDescription="Create a new document." ma:contentTypeScope="" ma:versionID="6b47c273c0858c4e19e52af7aaf7ffd7">
+  <xsd:schema xmlns:xsd="http://www.w3.org/2001/XMLSchema" xmlns:xs="http://www.w3.org/2001/XMLSchema" xmlns:p="http://schemas.microsoft.com/office/2006/metadata/properties" xmlns:ns2="344f96c1-7d57-4140-a2c7-391ff19b541c" xmlns:ns3="cf3dcd1d-7caa-46aa-b5bb-dcef7a15344e" targetNamespace="http://schemas.microsoft.com/office/2006/metadata/properties" ma:root="true" ma:fieldsID="79b37df7add5ecf562cc5dbd1e5f5f16" ns2:_="" ns3:_="">
+    <xsd:import namespace="344f96c1-7d57-4140-a2c7-391ff19b541c"/>
+    <xsd:import namespace="cf3dcd1d-7caa-46aa-b5bb-dcef7a15344e"/>
     <xsd:element name="properties">
       <xsd:complexType>
         <xsd:sequence>
           <xsd:element name="documentManagement">
             <xsd:complexType>
               <xsd:all>
-                <xsd:element ref="ns3:MediaServiceMetadata" minOccurs="0"/>
-                <xsd:element ref="ns3:MediaServiceFastMetadata" minOccurs="0"/>
-                <xsd:element ref="ns4:SharedWithUsers" minOccurs="0"/>
-                <xsd:element ref="ns4:SharedWithDetails" minOccurs="0"/>
-                <xsd:element ref="ns4:SharingHintHash" minOccurs="0"/>
-                <xsd:element ref="ns3:MediaServiceAutoTags" minOccurs="0"/>
-                <xsd:element ref="ns3:MediaServiceOCR" minOccurs="0"/>
-                <xsd:element ref="ns3:MediaServiceGenerationTime" minOccurs="0"/>
-                <xsd:element ref="ns3:MediaServiceEventHashCode" minOccurs="0"/>
-                <xsd:element ref="ns3:MediaServiceDateTaken" minOccurs="0"/>
-                <xsd:element ref="ns3:MediaServiceAutoKeyPoints" minOccurs="0"/>
-                <xsd:element ref="ns3:MediaServiceKeyPoints" minOccurs="0"/>
-                <xsd:element ref="ns3:MediaLengthInSeconds" minOccurs="0"/>
+                <xsd:element ref="ns2:MediaServiceMetadata" minOccurs="0"/>
+                <xsd:element ref="ns2:MediaServiceFastMetadata" minOccurs="0"/>
+                <xsd:element ref="ns2:MediaServiceAutoKeyPoints" minOccurs="0"/>
+                <xsd:element ref="ns2:MediaServiceKeyPoints" minOccurs="0"/>
+                <xsd:element ref="ns3:SharedWithUsers" minOccurs="0"/>
+                <xsd:element ref="ns3:SharedWithDetails" minOccurs="0"/>
+                <xsd:element ref="ns2:MediaServiceAutoTags" minOccurs="0"/>
+                <xsd:element ref="ns2:MediaServiceOCR" minOccurs="0"/>
+                <xsd:element ref="ns2:MediaServiceGenerationTime" minOccurs="0"/>
+                <xsd:element ref="ns2:MediaServiceEventHashCode" minOccurs="0"/>
               </xsd:all>
             </xsd:complexType>
           </xsd:element>
@@ -2664,7 +2413,7 @@
       </xsd:complexType>
     </xsd:element>
   </xsd:schema>
-  <xsd:schema xmlns:xsd="http://www.w3.org/2001/XMLSchema" xmlns:xs="http://www.w3.org/2001/XMLSchema" xmlns:dms="http://schemas.microsoft.com/office/2006/documentManagement/types" xmlns:pc="http://schemas.microsoft.com/office/infopath/2007/PartnerControls" targetNamespace="d8ae5259-cbb9-4d07-a398-a69dadc62193" elementFormDefault="qualified">
+  <xsd:schema xmlns:xsd="http://www.w3.org/2001/XMLSchema" xmlns:xs="http://www.w3.org/2001/XMLSchema" xmlns:dms="http://schemas.microsoft.com/office/2006/documentManagement/types" xmlns:pc="http://schemas.microsoft.com/office/infopath/2007/PartnerControls" targetNamespace="344f96c1-7d57-4140-a2c7-391ff19b541c" elementFormDefault="qualified">
     <xsd:import namespace="http://schemas.microsoft.com/office/2006/documentManagement/types"/>
     <xsd:import namespace="http://schemas.microsoft.com/office/infopath/2007/PartnerControls"/>
     <xsd:element name="MediaServiceMetadata" ma:index="8" nillable="true" ma:displayName="MediaServiceMetadata" ma:hidden="true" ma:internalName="MediaServiceMetadata" ma:readOnly="true">
@@ -2677,55 +2426,45 @@
         <xsd:restriction base="dms:Note"/>
       </xsd:simpleType>
     </xsd:element>
-    <xsd:element name="MediaServiceAutoTags" ma:index="13" nillable="true" ma:displayName="Tags" ma:internalName="MediaServiceAutoTags" ma:readOnly="true">
+    <xsd:element name="MediaServiceAutoKeyPoints" ma:index="10" nillable="true" ma:displayName="MediaServiceAutoKeyPoints" ma:hidden="true" ma:internalName="MediaServiceAutoKeyPoints" ma:readOnly="true">
       <xsd:simpleType>
-        <xsd:restriction base="dms:Text"/>
+        <xsd:restriction base="dms:Note"/>
       </xsd:simpleType>
     </xsd:element>
-    <xsd:element name="MediaServiceOCR" ma:index="14" nillable="true" ma:displayName="Extracted Text" ma:internalName="MediaServiceOCR" ma:readOnly="true">
+    <xsd:element name="MediaServiceKeyPoints" ma:index="11" nillable="true" ma:displayName="KeyPoints" ma:internalName="MediaServiceKeyPoints" ma:readOnly="true">
       <xsd:simpleType>
         <xsd:restriction base="dms:Note">
           <xsd:maxLength value="255"/>
         </xsd:restriction>
       </xsd:simpleType>
     </xsd:element>
-    <xsd:element name="MediaServiceGenerationTime" ma:index="15" nillable="true" ma:displayName="MediaServiceGenerationTime" ma:hidden="true" ma:internalName="MediaServiceGenerationTime" ma:readOnly="true">
+    <xsd:element name="MediaServiceAutoTags" ma:index="14" nillable="true" ma:displayName="Tags" ma:internalName="MediaServiceAutoTags" ma:readOnly="true">
       <xsd:simpleType>
         <xsd:restriction base="dms:Text"/>
       </xsd:simpleType>
     </xsd:element>
-    <xsd:element name="MediaServiceEventHashCode" ma:index="16" nillable="true" ma:displayName="MediaServiceEventHashCode" ma:hidden="true" ma:internalName="MediaServiceEventHashCode" ma:readOnly="true">
-      <xsd:simpleType>
-        <xsd:restriction base="dms:Text"/>
-      </xsd:simpleType>
-    </xsd:element>
-    <xsd:element name="MediaServiceDateTaken" ma:index="17" nillable="true" ma:displayName="MediaServiceDateTaken" ma:hidden="true" ma:internalName="MediaServiceDateTaken" ma:readOnly="true">
-      <xsd:simpleType>
-        <xsd:restriction base="dms:Text"/>
-      </xsd:simpleType>
-    </xsd:element>
-    <xsd:element name="MediaServiceAutoKeyPoints" ma:index="18" nillable="true" ma:displayName="MediaServiceAutoKeyPoints" ma:hidden="true" ma:internalName="MediaServiceAutoKeyPoints" ma:readOnly="true">
-      <xsd:simpleType>
-        <xsd:restriction base="dms:Note"/>
-      </xsd:simpleType>
-    </xsd:element>
-    <xsd:element name="MediaServiceKeyPoints" ma:index="19" nillable="true" ma:displayName="KeyPoints" ma:internalName="MediaServiceKeyPoints" ma:readOnly="true">
+    <xsd:element name="MediaServiceOCR" ma:index="15" nillable="true" ma:displayName="Extracted Text" ma:internalName="MediaServiceOCR" ma:readOnly="true">
       <xsd:simpleType>
         <xsd:restriction base="dms:Note">
           <xsd:maxLength value="255"/>
         </xsd:restriction>
       </xsd:simpleType>
     </xsd:element>
-    <xsd:element name="MediaLengthInSeconds" ma:index="20" nillable="true" ma:displayName="Length (seconds)" ma:internalName="MediaLengthInSeconds" ma:readOnly="true">
+    <xsd:element name="MediaServiceGenerationTime" ma:index="16" nillable="true" ma:displayName="MediaServiceGenerationTime" ma:hidden="true" ma:internalName="MediaServiceGenerationTime" ma:readOnly="true">
       <xsd:simpleType>
-        <xsd:restriction base="dms:Unknown"/>
+        <xsd:restriction base="dms:Text"/>
+      </xsd:simpleType>
+    </xsd:element>
+    <xsd:element name="MediaServiceEventHashCode" ma:index="17" nillable="true" ma:displayName="MediaServiceEventHashCode" ma:hidden="true" ma:internalName="MediaServiceEventHashCode" ma:readOnly="true">
+      <xsd:simpleType>
+        <xsd:restriction base="dms:Text"/>
       </xsd:simpleType>
     </xsd:element>
   </xsd:schema>
-  <xsd:schema xmlns:xsd="http://www.w3.org/2001/XMLSchema" xmlns:xs="http://www.w3.org/2001/XMLSchema" xmlns:dms="http://schemas.microsoft.com/office/2006/documentManagement/types" xmlns:pc="http://schemas.microsoft.com/office/infopath/2007/PartnerControls" targetNamespace="c7319e1a-31ee-4024-bed3-533adc344a98" elementFormDefault="qualified">
+  <xsd:schema xmlns:xsd="http://www.w3.org/2001/XMLSchema" xmlns:xs="http://www.w3.org/2001/XMLSchema" xmlns:dms="http://schemas.microsoft.com/office/2006/documentManagement/types" xmlns:pc="http://schemas.microsoft.com/office/infopath/2007/PartnerControls" targetNamespace="cf3dcd1d-7caa-46aa-b5bb-dcef7a15344e" elementFormDefault="qualified">
     <xsd:import namespace="http://schemas.microsoft.com/office/2006/documentManagement/types"/>
     <xsd:import namespace="http://schemas.microsoft.com/office/infopath/2007/PartnerControls"/>
-    <xsd:element name="SharedWithUsers" ma:index="10" nillable="true" ma:displayName="Shared With" ma:internalName="SharedWithUsers" ma:readOnly="true">
+    <xsd:element name="SharedWithUsers" ma:index="12" nillable="true" ma:displayName="Shared With" ma:internalName="SharedWithUsers" ma:readOnly="true">
       <xsd:complexType>
         <xsd:complexContent>
           <xsd:extension base="dms:UserMulti">
@@ -2744,16 +2483,11 @@
         </xsd:complexContent>
       </xsd:complexType>
     </xsd:element>
-    <xsd:element name="SharedWithDetails" ma:index="11" nillable="true" ma:displayName="Shared With Details" ma:internalName="SharedWithDetails" ma:readOnly="true">
+    <xsd:element name="SharedWithDetails" ma:index="13" nillable="true" ma:displayName="Shared With Details" ma:internalName="SharedWithDetails" ma:readOnly="true">
       <xsd:simpleType>
         <xsd:restriction base="dms:Note">
           <xsd:maxLength value="255"/>
         </xsd:restriction>
-      </xsd:simpleType>
-    </xsd:element>
-    <xsd:element name="SharingHintHash" ma:index="12" nillable="true" ma:displayName="Sharing Hint Hash" ma:hidden="true" ma:internalName="SharingHintHash" ma:readOnly="true">
-      <xsd:simpleType>
-        <xsd:restriction base="dms:Text"/>
       </xsd:simpleType>
     </xsd:element>
   </xsd:schema>
@@ -2856,12 +2590,6 @@
 </ct:contentTypeSchema>
 </file>
 
-<file path=customXml/item3.xml><?xml version="1.0" encoding="utf-8"?>
-<p:properties xmlns:p="http://schemas.microsoft.com/office/2006/metadata/properties" xmlns:xsi="http://www.w3.org/2001/XMLSchema-instance" xmlns:pc="http://schemas.microsoft.com/office/infopath/2007/PartnerControls">
-  <documentManagement/>
-</p:properties>
-</file>
-
 <file path=customXml/itemProps1.xml><?xml version="1.0" encoding="utf-8"?>
 <ds:datastoreItem xmlns:ds="http://schemas.openxmlformats.org/officeDocument/2006/customXml" ds:itemID="{A61F5A23-43B5-4857-88C8-846C380A808F}">
   <ds:schemaRefs>
@@ -2871,14 +2599,31 @@
 </file>
 
 <file path=customXml/itemProps2.xml><?xml version="1.0" encoding="utf-8"?>
-<ds:datastoreItem xmlns:ds="http://schemas.openxmlformats.org/officeDocument/2006/customXml" ds:itemID="{07397B9C-5B3D-4C71-BD8B-5E83D46C9C52}">
+<ds:datastoreItem xmlns:ds="http://schemas.openxmlformats.org/officeDocument/2006/customXml" ds:itemID="{347A02E4-874C-44BF-A5A0-631930A2FE26}">
+  <ds:schemaRefs>
+    <ds:schemaRef ds:uri="http://purl.org/dc/dcmitype/"/>
+    <ds:schemaRef ds:uri="http://schemas.microsoft.com/office/2006/documentManagement/types"/>
+    <ds:schemaRef ds:uri="http://www.w3.org/XML/1998/namespace"/>
+    <ds:schemaRef ds:uri="http://purl.org/dc/elements/1.1/"/>
+    <ds:schemaRef ds:uri="cf3dcd1d-7caa-46aa-b5bb-dcef7a15344e"/>
+    <ds:schemaRef ds:uri="http://purl.org/dc/terms/"/>
+    <ds:schemaRef ds:uri="http://schemas.microsoft.com/office/infopath/2007/PartnerControls"/>
+    <ds:schemaRef ds:uri="http://schemas.openxmlformats.org/package/2006/metadata/core-properties"/>
+    <ds:schemaRef ds:uri="344f96c1-7d57-4140-a2c7-391ff19b541c"/>
+    <ds:schemaRef ds:uri="http://schemas.microsoft.com/office/2006/metadata/properties"/>
+  </ds:schemaRefs>
+</ds:datastoreItem>
+</file>
+
+<file path=customXml/itemProps3.xml><?xml version="1.0" encoding="utf-8"?>
+<ds:datastoreItem xmlns:ds="http://schemas.openxmlformats.org/officeDocument/2006/customXml" ds:itemID="{69A63C3A-DBA8-4A34-8B03-AD63CA954670}">
   <ds:schemaRefs>
     <ds:schemaRef ds:uri="http://schemas.microsoft.com/office/2006/metadata/contentType"/>
     <ds:schemaRef ds:uri="http://schemas.microsoft.com/office/2006/metadata/properties/metaAttributes"/>
     <ds:schemaRef ds:uri="http://www.w3.org/2001/XMLSchema"/>
     <ds:schemaRef ds:uri="http://schemas.microsoft.com/office/2006/metadata/properties"/>
-    <ds:schemaRef ds:uri="d8ae5259-cbb9-4d07-a398-a69dadc62193"/>
-    <ds:schemaRef ds:uri="c7319e1a-31ee-4024-bed3-533adc344a98"/>
+    <ds:schemaRef ds:uri="344f96c1-7d57-4140-a2c7-391ff19b541c"/>
+    <ds:schemaRef ds:uri="cf3dcd1d-7caa-46aa-b5bb-dcef7a15344e"/>
     <ds:schemaRef ds:uri="http://schemas.microsoft.com/office/2006/documentManagement/types"/>
     <ds:schemaRef ds:uri="http://schemas.microsoft.com/office/infopath/2007/PartnerControls"/>
     <ds:schemaRef ds:uri="http://schemas.openxmlformats.org/package/2006/metadata/core-properties"/>
@@ -2887,13 +2632,4 @@
     <ds:schemaRef ds:uri="http://schemas.microsoft.com/internal/obd"/>
   </ds:schemaRefs>
 </ds:datastoreItem>
-</file>
-
-<file path=customXml/itemProps3.xml><?xml version="1.0" encoding="utf-8"?>
-<ds:datastoreItem xmlns:ds="http://schemas.openxmlformats.org/officeDocument/2006/customXml" ds:itemID="{347A02E4-874C-44BF-A5A0-631930A2FE26}">
-  <ds:schemaRefs>
-    <ds:schemaRef ds:uri="http://schemas.microsoft.com/office/2006/metadata/properties"/>
-    <ds:schemaRef ds:uri="http://schemas.microsoft.com/office/infopath/2007/PartnerControls"/>
-  </ds:schemaRefs>
-</ds:datastoreItem>
 </file>
</xml_diff>